<commit_message>
Hoàn thiện toàn bộ dự án, chưa tối ưu hết ChatBot
</commit_message>
<xml_diff>
--- a/Chi_Tiet_Du_An_LARAVEL_E-COMMERCE_ULTIMATE.docx
+++ b/Chi_Tiet_Du_An_LARAVEL_E-COMMERCE_ULTIMATE.docx
@@ -22,28 +22,7 @@
           <w:sz w:val="28"/>
           <w:szCs w:val="28"/>
         </w:rPr>
-        <w:t>BÁO CÁO CHI TIẾT DỰ ÁN LARAVEL E-COMMERCE ULTIMATE</w:t>
-      </w:r>
-    </w:p>
-    <w:p>
-      <w:pPr>
-        <w:spacing w:line="276" w:lineRule="auto"/>
-        <w:jc w:val="center"/>
-        <w:rPr>
-          <w:rFonts w:asciiTheme="majorHAnsi" w:hAnsiTheme="majorHAnsi" w:cstheme="majorHAnsi"/>
-          <w:sz w:val="28"/>
-          <w:szCs w:val="28"/>
-        </w:rPr>
-      </w:pPr>
-      <w:r>
-        <w:rPr>
-          <w:rFonts w:asciiTheme="majorHAnsi" w:hAnsiTheme="majorHAnsi" w:cstheme="majorHAnsi"/>
-          <w:b/>
-          <w:bCs/>
-          <w:sz w:val="28"/>
-          <w:szCs w:val="28"/>
-        </w:rPr>
-        <w:t>(Phiên bản tài liệu: 1.0 - Ngày tạo: 09/12/2025)</w:t>
+        <w:t>LARAVEL E-COMMERCE ULTIMATE</w:t>
       </w:r>
     </w:p>
     <w:p>
@@ -612,6 +591,31 @@
     </w:p>
     <w:p>
       <w:pPr>
+        <w:spacing w:line="276" w:lineRule="auto"/>
+        <w:ind w:left="1440" w:firstLine="0"/>
+        <w:jc w:val="both"/>
+        <w:rPr>
+          <w:rFonts w:asciiTheme="majorHAnsi" w:hAnsiTheme="majorHAnsi" w:cstheme="majorHAnsi"/>
+          <w:sz w:val="28"/>
+          <w:szCs w:val="28"/>
+          <w:lang w:val="en-US"/>
+        </w:rPr>
+      </w:pPr>
+    </w:p>
+    <w:p>
+      <w:pPr>
+        <w:spacing w:line="276" w:lineRule="auto"/>
+        <w:ind w:left="1440" w:firstLine="0"/>
+        <w:jc w:val="both"/>
+        <w:rPr>
+          <w:rFonts w:asciiTheme="majorHAnsi" w:hAnsiTheme="majorHAnsi" w:cstheme="majorHAnsi"/>
+          <w:sz w:val="28"/>
+          <w:szCs w:val="28"/>
+        </w:rPr>
+      </w:pPr>
+    </w:p>
+    <w:p>
+      <w:pPr>
         <w:numPr>
           <w:ilvl w:val="0"/>
           <w:numId w:val="2"/>
@@ -1612,7 +1616,7 @@
           <w:szCs w:val="28"/>
         </w:rPr>
         <w:pict w14:anchorId="0A19F082">
-          <v:rect id="_x0000_i1108" style="width:0;height:1.5pt" o:hralign="center" o:hrstd="t" o:hr="t" fillcolor="#a0a0a0" stroked="f"/>
+          <v:rect id="_x0000_i1025" style="width:0;height:1.5pt" o:hralign="center" o:hrstd="t" o:hr="t" fillcolor="#a0a0a0" stroked="f"/>
         </w:pict>
       </w:r>
     </w:p>
@@ -3515,7 +3519,6 @@
           <w:bCs/>
           <w:sz w:val="28"/>
           <w:szCs w:val="28"/>
-          <w:lang w:val="en-US"/>
         </w:rPr>
       </w:pPr>
     </w:p>
@@ -3528,7 +3531,6 @@
           <w:bCs/>
           <w:sz w:val="28"/>
           <w:szCs w:val="28"/>
-          <w:lang w:val="en-US"/>
         </w:rPr>
       </w:pPr>
     </w:p>
@@ -10077,7 +10079,6 @@
           <w:rFonts w:asciiTheme="majorHAnsi" w:hAnsiTheme="majorHAnsi" w:cstheme="majorHAnsi"/>
           <w:sz w:val="28"/>
           <w:szCs w:val="28"/>
-          <w:lang w:val="en-US"/>
         </w:rPr>
       </w:pPr>
     </w:p>
@@ -10091,7 +10092,6 @@
           <w:bCs/>
           <w:sz w:val="28"/>
           <w:szCs w:val="28"/>
-          <w:lang w:val="en-US"/>
         </w:rPr>
       </w:pPr>
     </w:p>
@@ -10105,7 +10105,6 @@
           <w:bCs/>
           <w:sz w:val="28"/>
           <w:szCs w:val="28"/>
-          <w:lang w:val="en-US"/>
         </w:rPr>
       </w:pPr>
     </w:p>
@@ -10119,7 +10118,6 @@
           <w:bCs/>
           <w:sz w:val="28"/>
           <w:szCs w:val="28"/>
-          <w:lang w:val="en-US"/>
         </w:rPr>
       </w:pPr>
     </w:p>
@@ -10133,7 +10131,6 @@
           <w:bCs/>
           <w:sz w:val="28"/>
           <w:szCs w:val="28"/>
-          <w:lang w:val="en-US"/>
         </w:rPr>
       </w:pPr>
     </w:p>
@@ -11139,7 +11136,6 @@
           <w:bCs/>
           <w:sz w:val="28"/>
           <w:szCs w:val="28"/>
-          <w:lang w:val="en-US"/>
         </w:rPr>
       </w:pPr>
     </w:p>
@@ -11153,7 +11149,6 @@
           <w:bCs/>
           <w:sz w:val="28"/>
           <w:szCs w:val="28"/>
-          <w:lang w:val="en-US"/>
         </w:rPr>
       </w:pPr>
     </w:p>
@@ -11167,7 +11162,6 @@
           <w:bCs/>
           <w:sz w:val="28"/>
           <w:szCs w:val="28"/>
-          <w:lang w:val="en-US"/>
         </w:rPr>
       </w:pPr>
     </w:p>
@@ -11181,7 +11175,6 @@
           <w:bCs/>
           <w:sz w:val="28"/>
           <w:szCs w:val="28"/>
-          <w:lang w:val="en-US"/>
         </w:rPr>
       </w:pPr>
     </w:p>
@@ -11195,7 +11188,6 @@
           <w:bCs/>
           <w:sz w:val="28"/>
           <w:szCs w:val="28"/>
-          <w:lang w:val="en-US"/>
         </w:rPr>
       </w:pPr>
     </w:p>
@@ -11209,7 +11201,6 @@
           <w:bCs/>
           <w:sz w:val="28"/>
           <w:szCs w:val="28"/>
-          <w:lang w:val="en-US"/>
         </w:rPr>
       </w:pPr>
     </w:p>
@@ -11223,7 +11214,6 @@
           <w:bCs/>
           <w:sz w:val="28"/>
           <w:szCs w:val="28"/>
-          <w:lang w:val="en-US"/>
         </w:rPr>
       </w:pPr>
     </w:p>
@@ -11237,7 +11227,6 @@
           <w:bCs/>
           <w:sz w:val="28"/>
           <w:szCs w:val="28"/>
-          <w:lang w:val="en-US"/>
         </w:rPr>
       </w:pPr>
     </w:p>
@@ -11251,7 +11240,6 @@
           <w:bCs/>
           <w:sz w:val="28"/>
           <w:szCs w:val="28"/>
-          <w:lang w:val="en-US"/>
         </w:rPr>
       </w:pPr>
     </w:p>
@@ -11265,7 +11253,6 @@
           <w:bCs/>
           <w:sz w:val="28"/>
           <w:szCs w:val="28"/>
-          <w:lang w:val="en-US"/>
         </w:rPr>
       </w:pPr>
     </w:p>
@@ -11279,7 +11266,6 @@
           <w:bCs/>
           <w:sz w:val="28"/>
           <w:szCs w:val="28"/>
-          <w:lang w:val="en-US"/>
         </w:rPr>
       </w:pPr>
     </w:p>
@@ -11293,7 +11279,6 @@
           <w:bCs/>
           <w:sz w:val="28"/>
           <w:szCs w:val="28"/>
-          <w:lang w:val="en-US"/>
         </w:rPr>
       </w:pPr>
     </w:p>
@@ -11307,7 +11292,6 @@
           <w:bCs/>
           <w:sz w:val="28"/>
           <w:szCs w:val="28"/>
-          <w:lang w:val="en-US"/>
         </w:rPr>
       </w:pPr>
     </w:p>
@@ -11321,7 +11305,6 @@
           <w:bCs/>
           <w:sz w:val="28"/>
           <w:szCs w:val="28"/>
-          <w:lang w:val="en-US"/>
         </w:rPr>
       </w:pPr>
     </w:p>
@@ -11388,23 +11371,7 @@
           <w:sz w:val="28"/>
           <w:szCs w:val="28"/>
         </w:rPr>
-        <w:t xml:space="preserve">Hỗ trợ lưu giỏ hàng cho cả khách </w:t>
-      </w:r>
-      <w:r>
-        <w:rPr>
-          <w:rFonts w:asciiTheme="majorHAnsi" w:hAnsiTheme="majorHAnsi" w:cstheme="majorHAnsi"/>
-          <w:sz w:val="28"/>
-          <w:szCs w:val="28"/>
-        </w:rPr>
-        <w:t>chưa đăng nhập</w:t>
-      </w:r>
-      <w:r>
-        <w:rPr>
-          <w:rFonts w:asciiTheme="majorHAnsi" w:hAnsiTheme="majorHAnsi" w:cstheme="majorHAnsi"/>
-          <w:sz w:val="28"/>
-          <w:szCs w:val="28"/>
-        </w:rPr>
-        <w:t xml:space="preserve"> (qua Session) và thành viên (qua User ID).</w:t>
+        <w:t>Hỗ trợ lưu giỏ hàng cho cả khách chưa đăng nhập (qua Session) và thành viên (qua User ID).</w:t>
       </w:r>
     </w:p>
     <w:tbl>
@@ -14203,7 +14170,6 @@
           <w:rFonts w:asciiTheme="majorHAnsi" w:hAnsiTheme="majorHAnsi" w:cstheme="majorHAnsi"/>
           <w:sz w:val="28"/>
           <w:szCs w:val="28"/>
-          <w:lang w:val="en-US"/>
         </w:rPr>
       </w:pPr>
     </w:p>
@@ -15532,7 +15498,6 @@
           <w:rFonts w:asciiTheme="majorHAnsi" w:hAnsiTheme="majorHAnsi" w:cstheme="majorHAnsi"/>
           <w:sz w:val="28"/>
           <w:szCs w:val="28"/>
-          <w:lang w:val="en-US"/>
         </w:rPr>
       </w:pPr>
     </w:p>
@@ -15546,7 +15511,6 @@
           <w:bCs/>
           <w:sz w:val="28"/>
           <w:szCs w:val="28"/>
-          <w:lang w:val="en-US"/>
         </w:rPr>
       </w:pPr>
     </w:p>
@@ -15560,7 +15524,6 @@
           <w:bCs/>
           <w:sz w:val="28"/>
           <w:szCs w:val="28"/>
-          <w:lang w:val="en-US"/>
         </w:rPr>
       </w:pPr>
     </w:p>
@@ -15574,7 +15537,6 @@
           <w:bCs/>
           <w:sz w:val="28"/>
           <w:szCs w:val="28"/>
-          <w:lang w:val="en-US"/>
         </w:rPr>
       </w:pPr>
     </w:p>
@@ -15588,7 +15550,6 @@
           <w:bCs/>
           <w:sz w:val="28"/>
           <w:szCs w:val="28"/>
-          <w:lang w:val="en-US"/>
         </w:rPr>
       </w:pPr>
     </w:p>
@@ -18202,7 +18163,6 @@
           <w:rFonts w:asciiTheme="majorHAnsi" w:hAnsiTheme="majorHAnsi" w:cstheme="majorHAnsi"/>
           <w:sz w:val="28"/>
           <w:szCs w:val="28"/>
-          <w:lang w:val="en-US"/>
         </w:rPr>
       </w:pPr>
     </w:p>
@@ -18216,7 +18176,6 @@
           <w:bCs/>
           <w:sz w:val="28"/>
           <w:szCs w:val="28"/>
-          <w:lang w:val="en-US"/>
         </w:rPr>
       </w:pPr>
     </w:p>
@@ -21610,7 +21569,6 @@
           <w:rFonts w:asciiTheme="majorHAnsi" w:hAnsiTheme="majorHAnsi" w:cstheme="majorHAnsi"/>
           <w:sz w:val="28"/>
           <w:szCs w:val="28"/>
-          <w:lang w:val="en-US"/>
         </w:rPr>
       </w:pPr>
     </w:p>
@@ -21664,7 +21622,6 @@
           <w:rFonts w:asciiTheme="majorHAnsi" w:hAnsiTheme="majorHAnsi" w:cstheme="majorHAnsi"/>
           <w:sz w:val="28"/>
           <w:szCs w:val="28"/>
-          <w:lang w:val="en-US"/>
         </w:rPr>
       </w:pPr>
     </w:p>
@@ -21674,15 +21631,13 @@
           <w:rFonts w:asciiTheme="majorHAnsi" w:hAnsiTheme="majorHAnsi" w:cstheme="majorHAnsi"/>
           <w:sz w:val="28"/>
           <w:szCs w:val="28"/>
-          <w:lang w:val="en-US"/>
-        </w:rPr>
-      </w:pPr>
-      <w:r>
-        <w:rPr>
-          <w:rFonts w:asciiTheme="majorHAnsi" w:hAnsiTheme="majorHAnsi" w:cstheme="majorHAnsi"/>
-          <w:sz w:val="28"/>
-          <w:szCs w:val="28"/>
-          <w:lang w:val="en-US"/>
+        </w:rPr>
+      </w:pPr>
+      <w:r>
+        <w:rPr>
+          <w:rFonts w:asciiTheme="majorHAnsi" w:hAnsiTheme="majorHAnsi" w:cstheme="majorHAnsi"/>
+          <w:sz w:val="28"/>
+          <w:szCs w:val="28"/>
         </w:rPr>
         <w:br w:type="page"/>
       </w:r>
@@ -24044,7 +23999,6 @@
           <w:rFonts w:asciiTheme="majorHAnsi" w:hAnsiTheme="majorHAnsi" w:cstheme="majorHAnsi"/>
           <w:sz w:val="28"/>
           <w:szCs w:val="28"/>
-          <w:lang w:val="en-US"/>
         </w:rPr>
       </w:pPr>
     </w:p>
@@ -27262,7 +27216,6 @@
           <w:rFonts w:asciiTheme="majorHAnsi" w:hAnsiTheme="majorHAnsi" w:cstheme="majorHAnsi"/>
           <w:sz w:val="28"/>
           <w:szCs w:val="28"/>
-          <w:lang w:val="en-US"/>
         </w:rPr>
       </w:pPr>
     </w:p>
@@ -29911,7 +29864,6 @@
           <w:rFonts w:asciiTheme="majorHAnsi" w:hAnsiTheme="majorHAnsi" w:cstheme="majorHAnsi"/>
           <w:sz w:val="28"/>
           <w:szCs w:val="28"/>
-          <w:lang w:val="en-US"/>
         </w:rPr>
       </w:pPr>
     </w:p>
@@ -34016,15 +33968,13 @@
           <w:rFonts w:asciiTheme="majorHAnsi" w:hAnsiTheme="majorHAnsi" w:cstheme="majorHAnsi"/>
           <w:sz w:val="28"/>
           <w:szCs w:val="28"/>
-          <w:lang w:val="en-US"/>
-        </w:rPr>
-      </w:pPr>
-      <w:r>
-        <w:rPr>
-          <w:rFonts w:asciiTheme="majorHAnsi" w:hAnsiTheme="majorHAnsi" w:cstheme="majorHAnsi"/>
-          <w:sz w:val="28"/>
-          <w:szCs w:val="28"/>
-          <w:lang w:val="en-US"/>
+        </w:rPr>
+      </w:pPr>
+      <w:r>
+        <w:rPr>
+          <w:rFonts w:asciiTheme="majorHAnsi" w:hAnsiTheme="majorHAnsi" w:cstheme="majorHAnsi"/>
+          <w:sz w:val="28"/>
+          <w:szCs w:val="28"/>
         </w:rPr>
         <w:br/>
       </w:r>
@@ -34035,15 +33985,13 @@
           <w:rFonts w:asciiTheme="majorHAnsi" w:hAnsiTheme="majorHAnsi" w:cstheme="majorHAnsi"/>
           <w:sz w:val="28"/>
           <w:szCs w:val="28"/>
-          <w:lang w:val="en-US"/>
-        </w:rPr>
-      </w:pPr>
-      <w:r>
-        <w:rPr>
-          <w:rFonts w:asciiTheme="majorHAnsi" w:hAnsiTheme="majorHAnsi" w:cstheme="majorHAnsi"/>
-          <w:sz w:val="28"/>
-          <w:szCs w:val="28"/>
-          <w:lang w:val="en-US"/>
+        </w:rPr>
+      </w:pPr>
+      <w:r>
+        <w:rPr>
+          <w:rFonts w:asciiTheme="majorHAnsi" w:hAnsiTheme="majorHAnsi" w:cstheme="majorHAnsi"/>
+          <w:sz w:val="28"/>
+          <w:szCs w:val="28"/>
         </w:rPr>
         <w:br w:type="page"/>
       </w:r>
@@ -36402,7 +36350,7 @@
           <w:szCs w:val="28"/>
         </w:rPr>
         <w:pict w14:anchorId="44334F24">
-          <v:rect id="_x0000_i1244" style="width:0;height:1.5pt" o:hralign="center" o:hrstd="t" o:hr="t" fillcolor="#a0a0a0" stroked="f"/>
+          <v:rect id="_x0000_i1026" style="width:0;height:1.5pt" o:hralign="center" o:hrstd="t" o:hr="t" fillcolor="#a0a0a0" stroked="f"/>
         </w:pict>
       </w:r>
     </w:p>
@@ -37132,7 +37080,7 @@
           <w:szCs w:val="28"/>
         </w:rPr>
         <w:pict w14:anchorId="7F6FE121">
-          <v:rect id="_x0000_i1245" style="width:0;height:1.5pt" o:hralign="center" o:hrstd="t" o:hr="t" fillcolor="#a0a0a0" stroked="f"/>
+          <v:rect id="_x0000_i1027" style="width:0;height:1.5pt" o:hralign="center" o:hrstd="t" o:hr="t" fillcolor="#a0a0a0" stroked="f"/>
         </w:pict>
       </w:r>
     </w:p>
@@ -37605,7 +37553,7 @@
           <w:szCs w:val="28"/>
         </w:rPr>
         <w:pict w14:anchorId="021CB304">
-          <v:rect id="_x0000_i1246" style="width:0;height:1.5pt" o:hralign="center" o:hrstd="t" o:hr="t" fillcolor="#a0a0a0" stroked="f"/>
+          <v:rect id="_x0000_i1028" style="width:0;height:1.5pt" o:hralign="center" o:hrstd="t" o:hr="t" fillcolor="#a0a0a0" stroked="f"/>
         </w:pict>
       </w:r>
     </w:p>
@@ -42047,6 +41995,7 @@
   <w:style w:type="character" w:default="1" w:styleId="Phngmcinhcuaoanvn">
     <w:name w:val="Default Paragraph Font"/>
     <w:uiPriority w:val="1"/>
+    <w:semiHidden/>
     <w:unhideWhenUsed/>
   </w:style>
   <w:style w:type="table" w:default="1" w:styleId="BangThngthng">
@@ -42661,6 +42610,23 @@
 </file>
 
 <file path=customXml/item1.xml><?xml version="1.0" encoding="utf-8"?>
+<p:properties xmlns:p="http://schemas.microsoft.com/office/2006/metadata/properties" xmlns:xsi="http://www.w3.org/2001/XMLSchema-instance" xmlns:pc="http://schemas.microsoft.com/office/infopath/2007/PartnerControls">
+  <documentManagement>
+    <_activity xmlns="a8fb7a21-a572-453d-8e18-3fb505ed7873" xsi:nil="true"/>
+  </documentManagement>
+</p:properties>
+</file>
+
+<file path=customXml/item2.xml><?xml version="1.0" encoding="utf-8"?>
+<?mso-contentType ?>
+<FormTemplates xmlns="http://schemas.microsoft.com/sharepoint/v3/contenttype/forms">
+  <Display>DocumentLibraryForm</Display>
+  <Edit>DocumentLibraryForm</Edit>
+  <New>DocumentLibraryForm</New>
+</FormTemplates>
+</file>
+
+<file path=customXml/item3.xml><?xml version="1.0" encoding="utf-8"?>
 <ct:contentTypeSchema xmlns:ct="http://schemas.microsoft.com/office/2006/metadata/contentType" xmlns:ma="http://schemas.microsoft.com/office/2006/metadata/properties/metaAttributes" ct:_="" ma:_="" ma:contentTypeName="Tài liệu" ma:contentTypeID="0x010100A45F33963856484ABE57BE43B14A31BF" ma:contentTypeVersion="14" ma:contentTypeDescription="Tạo tài liệu mới." ma:contentTypeScope="" ma:versionID="884d964e605ee91e08701d720a3ea9c1">
   <xsd:schema xmlns:xsd="http://www.w3.org/2001/XMLSchema" xmlns:xs="http://www.w3.org/2001/XMLSchema" xmlns:p="http://schemas.microsoft.com/office/2006/metadata/properties" xmlns:ns3="a8fb7a21-a572-453d-8e18-3fb505ed7873" xmlns:ns4="4061f06c-8b79-4f0e-b264-935bdec78877" targetNamespace="http://schemas.microsoft.com/office/2006/metadata/properties" ma:root="true" ma:fieldsID="df7bf13a4b596468f01fcaf844693413" ns3:_="" ns4:_="">
     <xsd:import namespace="a8fb7a21-a572-453d-8e18-3fb505ed7873"/>
@@ -42889,24 +42855,25 @@
 </ct:contentTypeSchema>
 </file>
 
-<file path=customXml/item2.xml><?xml version="1.0" encoding="utf-8"?>
-<?mso-contentType ?>
-<FormTemplates xmlns="http://schemas.microsoft.com/sharepoint/v3/contenttype/forms">
-  <Display>DocumentLibraryForm</Display>
-  <Edit>DocumentLibraryForm</Edit>
-  <New>DocumentLibraryForm</New>
-</FormTemplates>
+<file path=customXml/itemProps1.xml><?xml version="1.0" encoding="utf-8"?>
+<ds:datastoreItem xmlns:ds="http://schemas.openxmlformats.org/officeDocument/2006/customXml" ds:itemID="{065CF988-DAD9-4195-ADCF-1C5A194F2E15}">
+  <ds:schemaRefs>
+    <ds:schemaRef ds:uri="http://schemas.microsoft.com/office/2006/metadata/properties"/>
+    <ds:schemaRef ds:uri="http://schemas.microsoft.com/office/infopath/2007/PartnerControls"/>
+    <ds:schemaRef ds:uri="a8fb7a21-a572-453d-8e18-3fb505ed7873"/>
+  </ds:schemaRefs>
+</ds:datastoreItem>
 </file>
 
-<file path=customXml/item3.xml><?xml version="1.0" encoding="utf-8"?>
-<p:properties xmlns:p="http://schemas.microsoft.com/office/2006/metadata/properties" xmlns:xsi="http://www.w3.org/2001/XMLSchema-instance" xmlns:pc="http://schemas.microsoft.com/office/infopath/2007/PartnerControls">
-  <documentManagement>
-    <_activity xmlns="a8fb7a21-a572-453d-8e18-3fb505ed7873" xsi:nil="true"/>
-  </documentManagement>
-</p:properties>
+<file path=customXml/itemProps2.xml><?xml version="1.0" encoding="utf-8"?>
+<ds:datastoreItem xmlns:ds="http://schemas.openxmlformats.org/officeDocument/2006/customXml" ds:itemID="{FC805760-BB3A-4B18-934A-0A073C7C10CA}">
+  <ds:schemaRefs>
+    <ds:schemaRef ds:uri="http://schemas.microsoft.com/sharepoint/v3/contenttype/forms"/>
+  </ds:schemaRefs>
+</ds:datastoreItem>
 </file>
 
-<file path=customXml/itemProps1.xml><?xml version="1.0" encoding="utf-8"?>
+<file path=customXml/itemProps3.xml><?xml version="1.0" encoding="utf-8"?>
 <ds:datastoreItem xmlns:ds="http://schemas.openxmlformats.org/officeDocument/2006/customXml" ds:itemID="{E533FE8E-BF32-4CC5-B574-FA5B78F08A52}">
   <ds:schemaRefs>
     <ds:schemaRef ds:uri="http://schemas.microsoft.com/office/2006/metadata/contentType"/>
@@ -42923,29 +42890,4 @@
     <ds:schemaRef ds:uri="http://schemas.microsoft.com/internal/obd"/>
   </ds:schemaRefs>
 </ds:datastoreItem>
-</file>
-
-<file path=customXml/itemProps2.xml><?xml version="1.0" encoding="utf-8"?>
-<ds:datastoreItem xmlns:ds="http://schemas.openxmlformats.org/officeDocument/2006/customXml" ds:itemID="{FC805760-BB3A-4B18-934A-0A073C7C10CA}">
-  <ds:schemaRefs>
-    <ds:schemaRef ds:uri="http://schemas.microsoft.com/sharepoint/v3/contenttype/forms"/>
-  </ds:schemaRefs>
-</ds:datastoreItem>
-</file>
-
-<file path=customXml/itemProps3.xml><?xml version="1.0" encoding="utf-8"?>
-<ds:datastoreItem xmlns:ds="http://schemas.openxmlformats.org/officeDocument/2006/customXml" ds:itemID="{065CF988-DAD9-4195-ADCF-1C5A194F2E15}">
-  <ds:schemaRefs>
-    <ds:schemaRef ds:uri="a8fb7a21-a572-453d-8e18-3fb505ed7873"/>
-    <ds:schemaRef ds:uri="4061f06c-8b79-4f0e-b264-935bdec78877"/>
-    <ds:schemaRef ds:uri="http://purl.org/dc/dcmitype/"/>
-    <ds:schemaRef ds:uri="http://purl.org/dc/elements/1.1/"/>
-    <ds:schemaRef ds:uri="http://purl.org/dc/terms/"/>
-    <ds:schemaRef ds:uri="http://www.w3.org/XML/1998/namespace"/>
-    <ds:schemaRef ds:uri="http://schemas.microsoft.com/office/2006/documentManagement/types"/>
-    <ds:schemaRef ds:uri="http://schemas.microsoft.com/office/infopath/2007/PartnerControls"/>
-    <ds:schemaRef ds:uri="http://schemas.openxmlformats.org/package/2006/metadata/core-properties"/>
-    <ds:schemaRef ds:uri="http://schemas.microsoft.com/office/2006/metadata/properties"/>
-  </ds:schemaRefs>
-</ds:datastoreItem>
 </file>
</xml_diff>